<commit_message>
Fixed the bottom bar placement
to do now:
- add icons
</commit_message>
<xml_diff>
--- a/Documents/Resources & Bibliography.docx
+++ b/Documents/Resources & Bibliography.docx
@@ -4,12 +4,7 @@
   <w:body>
     <w:p>
       <w:r>
-        <w:t xml:space="preserve">INFT2051 Quick </w:t>
-      </w:r>
-      <w:bookmarkStart w:id="0" w:name="_GoBack"/>
-      <w:bookmarkEnd w:id="0"/>
-      <w:r>
-        <w:t>Resources/Bibliography</w:t>
+        <w:t>INFT2051 Quick Resources/Bibliography</w:t>
       </w:r>
     </w:p>
     <w:p>
@@ -95,8 +90,8 @@
         <w:tblLook w:val="04A0" w:firstRow="1" w:lastRow="0" w:firstColumn="1" w:lastColumn="0" w:noHBand="0" w:noVBand="1"/>
       </w:tblPr>
       <w:tblGrid>
-        <w:gridCol w:w="2159"/>
-        <w:gridCol w:w="6367"/>
+        <w:gridCol w:w="1995"/>
+        <w:gridCol w:w="6531"/>
       </w:tblGrid>
       <w:tr>
         <w:tc>
@@ -284,7 +279,23 @@
                 <w:rFonts w:ascii="Calibri" w:eastAsia="Times New Roman" w:hAnsi="Calibri" w:cs="Calibri"/>
                 <w:lang w:eastAsia="en-AU"/>
               </w:rPr>
-              <w:t xml:space="preserve">Bottom navigation bar nuget package </w:t>
+              <w:t xml:space="preserve">Bottom navigation bar </w:t>
+            </w:r>
+            <w:proofErr w:type="spellStart"/>
+            <w:r>
+              <w:rPr>
+                <w:rFonts w:ascii="Calibri" w:eastAsia="Times New Roman" w:hAnsi="Calibri" w:cs="Calibri"/>
+                <w:lang w:eastAsia="en-AU"/>
+              </w:rPr>
+              <w:t>nuget</w:t>
+            </w:r>
+            <w:proofErr w:type="spellEnd"/>
+            <w:r>
+              <w:rPr>
+                <w:rFonts w:ascii="Calibri" w:eastAsia="Times New Roman" w:hAnsi="Calibri" w:cs="Calibri"/>
+                <w:lang w:eastAsia="en-AU"/>
+              </w:rPr>
+              <w:t xml:space="preserve"> package </w:t>
             </w:r>
           </w:p>
         </w:tc>
@@ -384,6 +395,8 @@
               <w:spacing w:after="0" w:line="240" w:lineRule="auto"/>
               <w:rPr>
                 <w:rFonts w:ascii="Calibri" w:eastAsia="Times New Roman" w:hAnsi="Calibri" w:cs="Calibri"/>
+                <w:color w:val="0000FF"/>
+                <w:u w:val="single"/>
                 <w:lang w:eastAsia="en-AU"/>
               </w:rPr>
             </w:pPr>
@@ -398,6 +411,66 @@
                 <w:t>https://devlinduldulao.pro/how-to-create-bottom-navigation-bar-in-xamarin-forms/</w:t>
               </w:r>
             </w:hyperlink>
+          </w:p>
+        </w:tc>
+      </w:tr>
+      <w:tr>
+        <w:tc>
+          <w:tcPr>
+            <w:tcW w:w="2712" w:type="dxa"/>
+            <w:tcBorders>
+              <w:top w:val="single" w:sz="8" w:space="0" w:color="A3A3A3"/>
+              <w:left w:val="single" w:sz="8" w:space="0" w:color="A3A3A3"/>
+              <w:bottom w:val="single" w:sz="8" w:space="0" w:color="A3A3A3"/>
+              <w:right w:val="single" w:sz="8" w:space="0" w:color="A3A3A3"/>
+            </w:tcBorders>
+            <w:tcMar>
+              <w:top w:w="80" w:type="dxa"/>
+              <w:left w:w="80" w:type="dxa"/>
+              <w:bottom w:w="80" w:type="dxa"/>
+              <w:right w:w="80" w:type="dxa"/>
+            </w:tcMar>
+          </w:tcPr>
+          <w:p>
+            <w:pPr>
+              <w:spacing w:after="0" w:line="240" w:lineRule="auto"/>
+              <w:rPr>
+                <w:rFonts w:ascii="Calibri" w:eastAsia="Times New Roman" w:hAnsi="Calibri" w:cs="Calibri"/>
+                <w:lang w:eastAsia="en-AU"/>
+              </w:rPr>
+            </w:pPr>
+            <w:r>
+              <w:rPr>
+                <w:rFonts w:ascii="Calibri" w:eastAsia="Times New Roman" w:hAnsi="Calibri" w:cs="Calibri"/>
+                <w:lang w:eastAsia="en-AU"/>
+              </w:rPr>
+              <w:t>Behind code file workaround</w:t>
+            </w:r>
+          </w:p>
+        </w:tc>
+        <w:tc>
+          <w:tcPr>
+            <w:tcW w:w="7760" w:type="dxa"/>
+            <w:tcBorders>
+              <w:top w:val="single" w:sz="8" w:space="0" w:color="A3A3A3"/>
+              <w:left w:val="single" w:sz="8" w:space="0" w:color="A3A3A3"/>
+              <w:bottom w:val="single" w:sz="8" w:space="0" w:color="A3A3A3"/>
+              <w:right w:val="single" w:sz="8" w:space="0" w:color="A3A3A3"/>
+            </w:tcBorders>
+            <w:tcMar>
+              <w:top w:w="80" w:type="dxa"/>
+              <w:left w:w="80" w:type="dxa"/>
+              <w:bottom w:w="80" w:type="dxa"/>
+              <w:right w:w="80" w:type="dxa"/>
+            </w:tcMar>
+          </w:tcPr>
+          <w:p>
+            <w:pPr>
+              <w:spacing w:after="0" w:line="240" w:lineRule="auto"/>
+            </w:pPr>
+            <w:r>
+              <w:t>https://github.com/xamarin/Xamarin.Forms/issues/3357</w:t>
+            </w:r>
           </w:p>
         </w:tc>
       </w:tr>
@@ -465,12 +538,21 @@
                 <w:lang w:eastAsia="en-AU"/>
               </w:rPr>
             </w:pPr>
+            <w:proofErr w:type="spellStart"/>
             <w:r>
               <w:rPr>
                 <w:rFonts w:ascii="Calibri" w:eastAsia="Times New Roman" w:hAnsi="Calibri" w:cs="Calibri"/>
                 <w:lang w:eastAsia="en-AU"/>
               </w:rPr>
-              <w:t>Heirarchal Navigation</w:t>
+              <w:t>Heirarchal</w:t>
+            </w:r>
+            <w:proofErr w:type="spellEnd"/>
+            <w:r>
+              <w:rPr>
+                <w:rFonts w:ascii="Calibri" w:eastAsia="Times New Roman" w:hAnsi="Calibri" w:cs="Calibri"/>
+                <w:lang w:eastAsia="en-AU"/>
+              </w:rPr>
+              <w:t xml:space="preserve"> Navigation</w:t>
             </w:r>
           </w:p>
         </w:tc>
@@ -641,6 +723,8 @@
             </w:hyperlink>
           </w:p>
         </w:tc>
+        <w:bookmarkStart w:id="0" w:name="_GoBack"/>
+        <w:bookmarkEnd w:id="0"/>
       </w:tr>
     </w:tbl>
     <w:p>
@@ -723,12 +807,21 @@
                 <w:lang w:eastAsia="en-AU"/>
               </w:rPr>
             </w:pPr>
+            <w:proofErr w:type="spellStart"/>
             <w:r>
               <w:rPr>
                 <w:rFonts w:ascii="Calibri" w:eastAsia="Times New Roman" w:hAnsi="Calibri" w:cs="Calibri"/>
                 <w:lang w:eastAsia="en-AU"/>
               </w:rPr>
-              <w:t>Xamarin Samples to browse</w:t>
+              <w:t>Xamarin</w:t>
+            </w:r>
+            <w:proofErr w:type="spellEnd"/>
+            <w:r>
+              <w:rPr>
+                <w:rFonts w:ascii="Calibri" w:eastAsia="Times New Roman" w:hAnsi="Calibri" w:cs="Calibri"/>
+                <w:lang w:eastAsia="en-AU"/>
+              </w:rPr>
+              <w:t xml:space="preserve"> Samples to browse</w:t>
             </w:r>
           </w:p>
         </w:tc>
@@ -905,12 +998,21 @@
                 <w:lang w:eastAsia="en-AU"/>
               </w:rPr>
             </w:pPr>
+            <w:proofErr w:type="spellStart"/>
             <w:r>
               <w:rPr>
                 <w:rFonts w:ascii="Calibri" w:eastAsia="Times New Roman" w:hAnsi="Calibri" w:cs="Calibri"/>
                 <w:lang w:eastAsia="en-AU"/>
               </w:rPr>
-              <w:t xml:space="preserve">Xamarin Pages </w:t>
+              <w:t>Xamarin</w:t>
+            </w:r>
+            <w:proofErr w:type="spellEnd"/>
+            <w:r>
+              <w:rPr>
+                <w:rFonts w:ascii="Calibri" w:eastAsia="Times New Roman" w:hAnsi="Calibri" w:cs="Calibri"/>
+                <w:lang w:eastAsia="en-AU"/>
+              </w:rPr>
+              <w:t xml:space="preserve"> Pages </w:t>
             </w:r>
           </w:p>
         </w:tc>

</xml_diff>

<commit_message>
TodayView as XAML layout
</commit_message>
<xml_diff>
--- a/Documents/Resources & Bibliography.docx
+++ b/Documents/Resources & Bibliography.docx
@@ -112,8 +112,6 @@
         </w:rPr>
         <w:t> </w:t>
       </w:r>
-      <w:bookmarkStart w:id="0" w:name="_GoBack"/>
-      <w:bookmarkEnd w:id="0"/>
     </w:p>
     <w:tbl>
       <w:tblPr>
@@ -323,25 +321,7 @@
                 <w:strike/>
                 <w:lang w:eastAsia="en-AU"/>
               </w:rPr>
-              <w:t xml:space="preserve">Bottom navigation bar </w:t>
-            </w:r>
-            <w:proofErr w:type="spellStart"/>
-            <w:r>
-              <w:rPr>
-                <w:rFonts w:ascii="Calibri" w:eastAsia="Times New Roman" w:hAnsi="Calibri" w:cs="Calibri"/>
-                <w:strike/>
-                <w:lang w:eastAsia="en-AU"/>
-              </w:rPr>
-              <w:t>nuget</w:t>
-            </w:r>
-            <w:proofErr w:type="spellEnd"/>
-            <w:r>
-              <w:rPr>
-                <w:rFonts w:ascii="Calibri" w:eastAsia="Times New Roman" w:hAnsi="Calibri" w:cs="Calibri"/>
-                <w:strike/>
-                <w:lang w:eastAsia="en-AU"/>
-              </w:rPr>
-              <w:t xml:space="preserve"> package </w:t>
+              <w:t xml:space="preserve">Bottom navigation bar nuget package </w:t>
             </w:r>
           </w:p>
         </w:tc>
@@ -590,21 +570,12 @@
                 <w:lang w:eastAsia="en-AU"/>
               </w:rPr>
             </w:pPr>
-            <w:proofErr w:type="spellStart"/>
             <w:r>
               <w:rPr>
                 <w:rFonts w:ascii="Calibri" w:eastAsia="Times New Roman" w:hAnsi="Calibri" w:cs="Calibri"/>
                 <w:lang w:eastAsia="en-AU"/>
               </w:rPr>
-              <w:t>Heirarchal</w:t>
-            </w:r>
-            <w:proofErr w:type="spellEnd"/>
-            <w:r>
-              <w:rPr>
-                <w:rFonts w:ascii="Calibri" w:eastAsia="Times New Roman" w:hAnsi="Calibri" w:cs="Calibri"/>
-                <w:lang w:eastAsia="en-AU"/>
-              </w:rPr>
-              <w:t xml:space="preserve"> Navigation</w:t>
+              <w:t>Heirarchal Navigation</w:t>
             </w:r>
           </w:p>
         </w:tc>
@@ -853,21 +824,12 @@
                 <w:lang w:eastAsia="en-AU"/>
               </w:rPr>
             </w:pPr>
-            <w:proofErr w:type="spellStart"/>
             <w:r>
               <w:rPr>
                 <w:rFonts w:ascii="Calibri" w:eastAsia="Times New Roman" w:hAnsi="Calibri" w:cs="Calibri"/>
                 <w:lang w:eastAsia="en-AU"/>
               </w:rPr>
-              <w:t>Xamarin</w:t>
-            </w:r>
-            <w:proofErr w:type="spellEnd"/>
-            <w:r>
-              <w:rPr>
-                <w:rFonts w:ascii="Calibri" w:eastAsia="Times New Roman" w:hAnsi="Calibri" w:cs="Calibri"/>
-                <w:lang w:eastAsia="en-AU"/>
-              </w:rPr>
-              <w:t xml:space="preserve"> Samples to browse</w:t>
+              <w:t>Xamarin Samples to browse</w:t>
             </w:r>
           </w:p>
         </w:tc>
@@ -1043,21 +1005,12 @@
                 <w:lang w:eastAsia="en-AU"/>
               </w:rPr>
             </w:pPr>
-            <w:proofErr w:type="spellStart"/>
             <w:r>
               <w:rPr>
                 <w:rFonts w:ascii="Calibri" w:eastAsia="Times New Roman" w:hAnsi="Calibri" w:cs="Calibri"/>
                 <w:lang w:eastAsia="en-AU"/>
               </w:rPr>
-              <w:t>Xamarin</w:t>
-            </w:r>
-            <w:proofErr w:type="spellEnd"/>
-            <w:r>
-              <w:rPr>
-                <w:rFonts w:ascii="Calibri" w:eastAsia="Times New Roman" w:hAnsi="Calibri" w:cs="Calibri"/>
-                <w:lang w:eastAsia="en-AU"/>
-              </w:rPr>
-              <w:t xml:space="preserve"> Pages </w:t>
+              <w:t xml:space="preserve">Xamarin Pages </w:t>
             </w:r>
           </w:p>
         </w:tc>
@@ -1176,6 +1129,55 @@
       </w:r>
     </w:p>
     <w:p/>
+    <w:p>
+      <w:pPr>
+        <w:rPr>
+          <w:u w:val="single"/>
+        </w:rPr>
+      </w:pPr>
+      <w:r>
+        <w:rPr>
+          <w:u w:val="single"/>
+        </w:rPr>
+        <w:t>XAML layouts</w:t>
+      </w:r>
+    </w:p>
+    <w:p>
+      <w:r>
+        <w:t>Customising Cells</w:t>
+      </w:r>
+      <w:r>
+        <w:tab/>
+      </w:r>
+      <w:hyperlink r:id="rId13" w:history="1">
+        <w:r>
+          <w:rPr>
+            <w:rStyle w:val="Hyperlink"/>
+          </w:rPr>
+          <w:t>https://docs.microsoft.com/en-us/xamarin/xamarin-forms/user-interface/listview/customizing-cell-appearance</w:t>
+        </w:r>
+      </w:hyperlink>
+    </w:p>
+    <w:p>
+      <w:r>
+        <w:t xml:space="preserve">Binding data to cells </w:t>
+      </w:r>
+      <w:r>
+        <w:tab/>
+      </w:r>
+      <w:hyperlink r:id="rId14" w:history="1">
+        <w:r>
+          <w:rPr>
+            <w:rStyle w:val="Hyperlink"/>
+          </w:rPr>
+          <w:t>https://docs.microsoft.com/en-us/xamarin/xamarin-forms/user-interface/listview/data-and-databinding</w:t>
+        </w:r>
+      </w:hyperlink>
+    </w:p>
+    <w:p>
+      <w:bookmarkStart w:id="0" w:name="_GoBack"/>
+      <w:bookmarkEnd w:id="0"/>
+    </w:p>
     <w:sectPr>
       <w:pgSz w:w="11906" w:h="16838"/>
       <w:pgMar w:top="1440" w:right="1440" w:bottom="1440" w:left="1440" w:header="708" w:footer="708" w:gutter="0"/>
@@ -1628,7 +1630,6 @@
     <w:name w:val="Hyperlink"/>
     <w:basedOn w:val="DefaultParagraphFont"/>
     <w:uiPriority w:val="99"/>
-    <w:semiHidden/>
     <w:unhideWhenUsed/>
     <w:rsid w:val="00B57976"/>
     <w:rPr>

</xml_diff>

<commit_message>
ListViews added with dummy data
Added ListViews and dummy data to TodayView and Tasks
</commit_message>
<xml_diff>
--- a/Documents/Resources & Bibliography.docx
+++ b/Documents/Resources & Bibliography.docx
@@ -321,7 +321,25 @@
                 <w:strike/>
                 <w:lang w:eastAsia="en-AU"/>
               </w:rPr>
-              <w:t xml:space="preserve">Bottom navigation bar nuget package </w:t>
+              <w:t xml:space="preserve">Bottom navigation bar </w:t>
+            </w:r>
+            <w:proofErr w:type="spellStart"/>
+            <w:r>
+              <w:rPr>
+                <w:rFonts w:ascii="Calibri" w:eastAsia="Times New Roman" w:hAnsi="Calibri" w:cs="Calibri"/>
+                <w:strike/>
+                <w:lang w:eastAsia="en-AU"/>
+              </w:rPr>
+              <w:t>nuget</w:t>
+            </w:r>
+            <w:proofErr w:type="spellEnd"/>
+            <w:r>
+              <w:rPr>
+                <w:rFonts w:ascii="Calibri" w:eastAsia="Times New Roman" w:hAnsi="Calibri" w:cs="Calibri"/>
+                <w:strike/>
+                <w:lang w:eastAsia="en-AU"/>
+              </w:rPr>
+              <w:t xml:space="preserve"> package </w:t>
             </w:r>
           </w:p>
         </w:tc>
@@ -570,12 +588,21 @@
                 <w:lang w:eastAsia="en-AU"/>
               </w:rPr>
             </w:pPr>
+            <w:proofErr w:type="spellStart"/>
             <w:r>
               <w:rPr>
                 <w:rFonts w:ascii="Calibri" w:eastAsia="Times New Roman" w:hAnsi="Calibri" w:cs="Calibri"/>
                 <w:lang w:eastAsia="en-AU"/>
               </w:rPr>
-              <w:t>Heirarchal Navigation</w:t>
+              <w:t>Heirarchal</w:t>
+            </w:r>
+            <w:proofErr w:type="spellEnd"/>
+            <w:r>
+              <w:rPr>
+                <w:rFonts w:ascii="Calibri" w:eastAsia="Times New Roman" w:hAnsi="Calibri" w:cs="Calibri"/>
+                <w:lang w:eastAsia="en-AU"/>
+              </w:rPr>
+              <w:t xml:space="preserve"> Navigation</w:t>
             </w:r>
           </w:p>
         </w:tc>
@@ -824,12 +851,21 @@
                 <w:lang w:eastAsia="en-AU"/>
               </w:rPr>
             </w:pPr>
+            <w:proofErr w:type="spellStart"/>
             <w:r>
               <w:rPr>
                 <w:rFonts w:ascii="Calibri" w:eastAsia="Times New Roman" w:hAnsi="Calibri" w:cs="Calibri"/>
                 <w:lang w:eastAsia="en-AU"/>
               </w:rPr>
-              <w:t>Xamarin Samples to browse</w:t>
+              <w:t>Xamarin</w:t>
+            </w:r>
+            <w:proofErr w:type="spellEnd"/>
+            <w:r>
+              <w:rPr>
+                <w:rFonts w:ascii="Calibri" w:eastAsia="Times New Roman" w:hAnsi="Calibri" w:cs="Calibri"/>
+                <w:lang w:eastAsia="en-AU"/>
+              </w:rPr>
+              <w:t xml:space="preserve"> Samples to browse</w:t>
             </w:r>
           </w:p>
         </w:tc>
@@ -1005,12 +1041,21 @@
                 <w:lang w:eastAsia="en-AU"/>
               </w:rPr>
             </w:pPr>
+            <w:proofErr w:type="spellStart"/>
             <w:r>
               <w:rPr>
                 <w:rFonts w:ascii="Calibri" w:eastAsia="Times New Roman" w:hAnsi="Calibri" w:cs="Calibri"/>
                 <w:lang w:eastAsia="en-AU"/>
               </w:rPr>
-              <w:t xml:space="preserve">Xamarin Pages </w:t>
+              <w:t>Xamarin</w:t>
+            </w:r>
+            <w:proofErr w:type="spellEnd"/>
+            <w:r>
+              <w:rPr>
+                <w:rFonts w:ascii="Calibri" w:eastAsia="Times New Roman" w:hAnsi="Calibri" w:cs="Calibri"/>
+                <w:lang w:eastAsia="en-AU"/>
+              </w:rPr>
+              <w:t xml:space="preserve"> Pages </w:t>
             </w:r>
           </w:p>
         </w:tc>
@@ -1159,6 +1204,11 @@
       </w:hyperlink>
     </w:p>
     <w:p>
+      <w:pPr>
+        <w:rPr>
+          <w:rStyle w:val="Hyperlink"/>
+        </w:rPr>
+      </w:pPr>
       <w:r>
         <w:t xml:space="preserve">Binding data to cells </w:t>
       </w:r>
@@ -1173,6 +1223,44 @@
           <w:t>https://docs.microsoft.com/en-us/xamarin/xamarin-forms/user-interface/listview/data-and-databinding</w:t>
         </w:r>
       </w:hyperlink>
+    </w:p>
+    <w:p>
+      <w:pPr>
+        <w:rPr>
+          <w:color w:val="0000FF"/>
+          <w:u w:val="single"/>
+        </w:rPr>
+      </w:pPr>
+      <w:r>
+        <w:rPr>
+          <w:rStyle w:val="Hyperlink"/>
+          <w:color w:val="auto"/>
+          <w:u w:val="none"/>
+        </w:rPr>
+        <w:lastRenderedPageBreak/>
+        <w:t xml:space="preserve">Basics of </w:t>
+      </w:r>
+      <w:r>
+        <w:rPr>
+          <w:rStyle w:val="Hyperlink"/>
+          <w:color w:val="auto"/>
+          <w:u w:val="none"/>
+        </w:rPr>
+        <w:t>List Views -</w:t>
+      </w:r>
+      <w:r>
+        <w:rPr>
+          <w:rStyle w:val="Hyperlink"/>
+          <w:color w:val="auto"/>
+        </w:rPr>
+        <w:t xml:space="preserve"> </w:t>
+      </w:r>
+      <w:r>
+        <w:rPr>
+          <w:rStyle w:val="Hyperlink"/>
+        </w:rPr>
+        <w:t>https://www.c-sharpcorner.com/article/practical-guide-for-listview-cells-in-xamarin-forms/</w:t>
+      </w:r>
     </w:p>
     <w:p>
       <w:bookmarkStart w:id="0" w:name="_GoBack"/>
@@ -1637,6 +1725,18 @@
       <w:u w:val="single"/>
     </w:rPr>
   </w:style>
+  <w:style w:type="character" w:styleId="FollowedHyperlink">
+    <w:name w:val="FollowedHyperlink"/>
+    <w:basedOn w:val="DefaultParagraphFont"/>
+    <w:uiPriority w:val="99"/>
+    <w:semiHidden/>
+    <w:unhideWhenUsed/>
+    <w:rsid w:val="00766910"/>
+    <w:rPr>
+      <w:color w:val="954F72" w:themeColor="followedHyperlink"/>
+      <w:u w:val="single"/>
+    </w:rPr>
+  </w:style>
 </w:styles>
 </file>
 

</xml_diff>

<commit_message>
Update Documents/Resources & Bibliography.docx
</commit_message>
<xml_diff>
--- a/Documents/Resources & Bibliography.docx
+++ b/Documents/Resources & Bibliography.docx
@@ -1132,15 +1132,24 @@
     <w:p>
       <w:pPr>
         <w:rPr>
+          <w:sz w:val="32"/>
           <w:u w:val="single"/>
         </w:rPr>
       </w:pPr>
       <w:r>
         <w:rPr>
+          <w:sz w:val="32"/>
           <w:u w:val="single"/>
         </w:rPr>
-        <w:t>XAML layouts</w:t>
-      </w:r>
+        <w:t>General XAML controls</w:t>
+      </w:r>
+    </w:p>
+    <w:p>
+      <w:pPr>
+        <w:rPr>
+          <w:u w:val="single"/>
+        </w:rPr>
+      </w:pPr>
     </w:p>
     <w:p>
       <w:r>
@@ -1165,6 +1174,7 @@
         </w:rPr>
       </w:pPr>
       <w:r>
+        <w:lastRenderedPageBreak/>
         <w:t xml:space="preserve">Binding data to cells </w:t>
       </w:r>
       <w:r>
@@ -1192,7 +1202,6 @@
           <w:color w:val="auto"/>
           <w:u w:val="none"/>
         </w:rPr>
-        <w:lastRenderedPageBreak/>
         <w:t xml:space="preserve">Basics of </w:t>
       </w:r>
       <w:r>
@@ -1217,7 +1226,81 @@
         <w:t>https://www.c-sharpcorner.com/article/practical-guide-for-listview-cells-in-xamarin-forms/</w:t>
       </w:r>
     </w:p>
+    <w:p>
+      <w:pPr>
+        <w:rPr>
+          <w:highlight w:val="green"/>
+        </w:rPr>
+      </w:pPr>
+      <w:r>
+        <w:rPr>
+          <w:highlight w:val="green"/>
+        </w:rPr>
+        <w:t xml:space="preserve">XAML CONTROLS (VERY HELPFUL) </w:t>
+      </w:r>
+      <w:r>
+        <w:rPr>
+          <w:highlight w:val="green"/>
+        </w:rPr>
+        <w:tab/>
+        <w:t xml:space="preserve"> </w:t>
+      </w:r>
+      <w:hyperlink r:id="rId15" w:history="1">
+        <w:r>
+          <w:rPr>
+            <w:rStyle w:val="Hyperlink"/>
+            <w:highlight w:val="green"/>
+          </w:rPr>
+          <w:t>https://docs.microsoft.com/en-gb/xamarin/xamarin-forms/user-interface/controls/views</w:t>
+        </w:r>
+      </w:hyperlink>
+    </w:p>
+    <w:p>
+      <w:r>
+        <w:rPr>
+          <w:highlight w:val="green"/>
+        </w:rPr>
+        <w:t xml:space="preserve">Xamarin cell controls </w:t>
+      </w:r>
+      <w:r>
+        <w:rPr>
+          <w:highlight w:val="green"/>
+        </w:rPr>
+        <w:tab/>
+      </w:r>
+      <w:hyperlink r:id="rId16" w:history="1">
+        <w:r>
+          <w:rPr>
+            <w:rStyle w:val="Hyperlink"/>
+            <w:highlight w:val="green"/>
+          </w:rPr>
+          <w:t>https://docs.microsoft.com/en-gb/xamarin/xamarin-forms/user-interface/tableview#switchcell</w:t>
+        </w:r>
+      </w:hyperlink>
+    </w:p>
+    <w:p>
+      <w:r>
+        <w:t>\n for new line in textcells</w:t>
+      </w:r>
+    </w:p>
+    <w:p>
+      <w:r>
+        <w:t xml:space="preserve">The cell work general page (helpful for setting colours of events) - </w:t>
+      </w:r>
+      <w:hyperlink r:id="rId17" w:history="1">
+        <w:r>
+          <w:rPr>
+            <w:rStyle w:val="Hyperlink"/>
+          </w:rPr>
+          <w:t>https://docs.microsoft.com/en-gb/xamarin/xamarin-forms/user-interface/controls/cells</w:t>
+        </w:r>
+      </w:hyperlink>
+    </w:p>
     <w:p/>
+    <w:p>
+      <w:bookmarkStart w:id="0" w:name="_GoBack"/>
+      <w:bookmarkEnd w:id="0"/>
+    </w:p>
     <w:p>
       <w:pPr>
         <w:rPr>
@@ -1248,7 +1331,7 @@
       <w:r>
         <w:t xml:space="preserve"> – (oldish) </w:t>
       </w:r>
-      <w:hyperlink r:id="rId15" w:history="1">
+      <w:hyperlink r:id="rId18" w:history="1">
         <w:r>
           <w:rPr>
             <w:rStyle w:val="Hyperlink"/>
@@ -1264,7 +1347,7 @@
       </w:r>
     </w:p>
     <w:p>
-      <w:hyperlink r:id="rId16" w:history="1">
+      <w:hyperlink r:id="rId19" w:history="1">
         <w:r>
           <w:rPr>
             <w:rStyle w:val="Hyperlink"/>
@@ -1277,12 +1360,14 @@
       <w:r>
         <w:t>XAML calendar example (gotta see how it looks with mobile yet)</w:t>
       </w:r>
-      <w:bookmarkStart w:id="0" w:name="_GoBack"/>
-      <w:bookmarkEnd w:id="0"/>
       <w:r>
         <w:t xml:space="preserve"> </w:t>
       </w:r>
     </w:p>
+    <w:p/>
+    <w:p/>
+    <w:p/>
+    <w:p/>
     <w:p/>
     <w:sectPr>
       <w:pgSz w:w="11906" w:h="16838"/>

</xml_diff>

<commit_message>
start of SQL work
cleaned up the add task page to make it easier to attempt first SQL work
- will need to attempt to verify input
</commit_message>
<xml_diff>
--- a/Documents/Resources & Bibliography.docx
+++ b/Documents/Resources & Bibliography.docx
@@ -1588,7 +1588,7 @@
       <w:r>
         <w:t xml:space="preserve">Task Display - </w:t>
       </w:r>
-      <w:hyperlink r:id="rId19" w:history="1">
+      <w:hyperlink r:id="rId19" w:anchor="listing-colors-with-boxview" w:history="1">
         <w:r>
           <w:rPr>
             <w:rStyle w:val="Hyperlink"/>
@@ -1932,6 +1932,73 @@
           <w:u w:val="single"/>
         </w:rPr>
       </w:pPr>
+      <w:proofErr w:type="spellStart"/>
+      <w:proofErr w:type="gramStart"/>
+      <w:r>
+        <w:rPr>
+          <w:u w:val="single"/>
+        </w:rPr>
+        <w:t>nuget</w:t>
+      </w:r>
+      <w:proofErr w:type="spellEnd"/>
+      <w:proofErr w:type="gramEnd"/>
+      <w:r>
+        <w:rPr>
+          <w:u w:val="single"/>
+        </w:rPr>
+        <w:t xml:space="preserve"> package – </w:t>
+      </w:r>
+    </w:p>
+    <w:p>
+      <w:pPr>
+        <w:ind w:left="720"/>
+      </w:pPr>
+      <w:r>
+        <w:t>Created by: Frank A. Krueger</w:t>
+      </w:r>
+      <w:r>
+        <w:br/>
+      </w:r>
+      <w:r>
+        <w:t xml:space="preserve">Id: </w:t>
+      </w:r>
+      <w:proofErr w:type="spellStart"/>
+      <w:r>
+        <w:t>sqlite</w:t>
+      </w:r>
+      <w:proofErr w:type="spellEnd"/>
+      <w:r>
+        <w:t>-net-</w:t>
+      </w:r>
+      <w:proofErr w:type="spellStart"/>
+      <w:r>
+        <w:t>pcl</w:t>
+      </w:r>
+      <w:proofErr w:type="spellEnd"/>
+      <w:r>
+        <w:cr/>
+      </w:r>
+      <w:proofErr w:type="spellStart"/>
+      <w:r>
+        <w:t>NuGet</w:t>
+      </w:r>
+      <w:proofErr w:type="spellEnd"/>
+      <w:r>
+        <w:t xml:space="preserve"> link: </w:t>
+      </w:r>
+      <w:proofErr w:type="spellStart"/>
+      <w:r>
+        <w:t>sqlite</w:t>
+      </w:r>
+      <w:proofErr w:type="spellEnd"/>
+      <w:r>
+        <w:t>-net-</w:t>
+      </w:r>
+      <w:proofErr w:type="spellStart"/>
+      <w:r>
+        <w:t>pcl</w:t>
+      </w:r>
+      <w:proofErr w:type="spellEnd"/>
     </w:p>
     <w:p>
       <w:pPr>
@@ -1972,7 +2039,15 @@
           <w:rPr>
             <w:rStyle w:val="Hyperlink"/>
           </w:rPr>
-          <w:t>https://medium.com/@patibrijesh/how-to-use-sqlite-in-a-xamarin-forms-app-2c6ec5894510</w:t>
+          <w:t>https://medium.com/@patibrijesh/how-to-use-sqlite-in-a-xamarin-forms-app-2c6ec589</w:t>
+        </w:r>
+        <w:bookmarkStart w:id="0" w:name="_GoBack"/>
+        <w:bookmarkEnd w:id="0"/>
+        <w:r>
+          <w:rPr>
+            <w:rStyle w:val="Hyperlink"/>
+          </w:rPr>
+          <w:t>4510</w:t>
         </w:r>
       </w:hyperlink>
     </w:p>
@@ -2078,7 +2153,7 @@
       <w:r>
         <w:t xml:space="preserve">Passing data between pages - </w:t>
       </w:r>
-      <w:hyperlink r:id="rId33" w:history="1">
+      <w:hyperlink r:id="rId33" w:anchor="passing-data-when-navigating" w:history="1">
         <w:r>
           <w:rPr>
             <w:rStyle w:val="Hyperlink"/>
@@ -2087,10 +2162,7 @@
         </w:r>
       </w:hyperlink>
     </w:p>
-    <w:p>
-      <w:bookmarkStart w:id="0" w:name="_GoBack"/>
-      <w:bookmarkEnd w:id="0"/>
-    </w:p>
+    <w:p/>
     <w:sectPr>
       <w:pgSz w:w="11906" w:h="16838"/>
       <w:pgMar w:top="1440" w:right="1440" w:bottom="1440" w:left="1440" w:header="708" w:footer="708" w:gutter="0"/>

</xml_diff>